<commit_message>
5 and modify 4
</commit_message>
<xml_diff>
--- a/实验4/实验报告.docx
+++ b/实验4/实验报告.docx
@@ -299,7 +299,7 @@
           <v:shape id="_x0000_i1025" type="#_x0000_t75" style="width:287.55pt;height:245.3pt" o:ole="">
             <v:imagedata r:id="rId7" o:title=""/>
           </v:shape>
-          <o:OLEObject Type="Embed" ProgID="Unknown" ShapeID="_x0000_i1025" DrawAspect="Content" ObjectID="_1683299062" r:id="rId8"/>
+          <o:OLEObject Type="Embed" ProgID="Unknown" ShapeID="_x0000_i1025" DrawAspect="Content" ObjectID="_1683721005" r:id="rId8"/>
         </w:object>
       </w:r>
     </w:p>
@@ -346,7 +346,7 @@
         <w:pStyle w:val="a4"/>
         <w:ind w:left="360" w:firstLineChars="0" w:firstLine="0"/>
         <w:rPr>
-          <w:rFonts w:ascii="宋体" w:eastAsia="宋体" w:hAnsi="宋体" w:hint="eastAsia"/>
+          <w:rFonts w:ascii="宋体" w:eastAsia="宋体" w:hAnsi="宋体"/>
         </w:rPr>
       </w:pPr>
       <w:r>
@@ -434,7 +434,7 @@
         <w:pStyle w:val="a4"/>
         <w:ind w:left="360" w:firstLineChars="0" w:firstLine="0"/>
         <w:rPr>
-          <w:rFonts w:ascii="宋体" w:eastAsia="宋体" w:hAnsi="宋体" w:hint="eastAsia"/>
+          <w:rFonts w:ascii="宋体" w:eastAsia="宋体" w:hAnsi="宋体"/>
         </w:rPr>
       </w:pPr>
       <w:r>
@@ -517,7 +517,7 @@
         <w:pStyle w:val="a4"/>
         <w:ind w:left="360" w:firstLineChars="0" w:firstLine="0"/>
         <w:rPr>
-          <w:rFonts w:ascii="宋体" w:eastAsia="宋体" w:hAnsi="宋体" w:hint="eastAsia"/>
+          <w:rFonts w:ascii="宋体" w:eastAsia="宋体" w:hAnsi="宋体"/>
         </w:rPr>
       </w:pPr>
       <w:r>
@@ -914,7 +914,7 @@
         <w:pStyle w:val="a4"/>
         <w:ind w:left="360" w:firstLineChars="0" w:firstLine="0"/>
         <w:rPr>
-          <w:rFonts w:ascii="宋体" w:eastAsia="宋体" w:hAnsi="宋体" w:hint="eastAsia"/>
+          <w:rFonts w:ascii="宋体" w:eastAsia="宋体" w:hAnsi="宋体"/>
         </w:rPr>
       </w:pPr>
       <w:r>
@@ -982,20 +982,12 @@
         </w:rPr>
         <w:t>在4位快速加法器中增加支持组件并联的Gg、</w:t>
       </w:r>
-      <w:proofErr w:type="spellStart"/>
       <w:r>
         <w:rPr>
           <w:rFonts w:ascii="宋体" w:eastAsia="宋体" w:hAnsi="宋体" w:hint="eastAsia"/>
         </w:rPr>
         <w:lastRenderedPageBreak/>
-        <w:t>Pg</w:t>
-      </w:r>
-      <w:proofErr w:type="spellEnd"/>
-      <w:r>
-        <w:rPr>
-          <w:rFonts w:ascii="宋体" w:eastAsia="宋体" w:hAnsi="宋体" w:hint="eastAsia"/>
-        </w:rPr>
-        <w:t>输出端，加上4位先行进位逻辑部件，</w:t>
+        <w:t>Pg输出端，加上4位先行进位逻辑部件，</w:t>
       </w:r>
       <w:r>
         <w:rPr>
@@ -2192,7 +2184,6 @@
                                 <w:sz w:val="22"/>
                               </w:rPr>
                             </w:pPr>
-                            <w:proofErr w:type="spellStart"/>
                             <w:r>
                               <w:rPr>
                                 <w:rFonts w:ascii="等线" w:eastAsiaTheme="minorEastAsia" w:hAnsi="等线" w:cstheme="minorBidi" w:hint="eastAsia"/>
@@ -2201,18 +2192,7 @@
                                 <w:sz w:val="36"/>
                                 <w:szCs w:val="40"/>
                               </w:rPr>
-                              <w:t>Pg</w:t>
-                            </w:r>
-                            <w:proofErr w:type="spellEnd"/>
-                            <w:r>
-                              <w:rPr>
-                                <w:rFonts w:ascii="等线" w:eastAsiaTheme="minorEastAsia" w:hAnsi="等线" w:cstheme="minorBidi" w:hint="eastAsia"/>
-                                <w:color w:val="FF0000"/>
-                                <w:kern w:val="24"/>
-                                <w:sz w:val="36"/>
-                                <w:szCs w:val="40"/>
-                              </w:rPr>
-                              <w:t>=</w:t>
+                              <w:t>Pg=</w:t>
                             </w:r>
                             <m:oMath>
                               <m:sSub>
@@ -2727,14 +2707,14 @@
                     </a:ln>
                     <a:extLst>
                       <a:ext uri="{909E8E84-426E-40dd-AFC4-6F175D3DCCD1}">
-                        <a14:hiddenFill xmlns:o="urn:schemas-microsoft-com:office:office" xmlns:v="urn:schemas-microsoft-com:vml" xmlns:w10="urn:schemas-microsoft-com:office:word" xmlns:w="http://schemas.openxmlformats.org/wordprocessingml/2006/main" xmlns:p="http://schemas.openxmlformats.org/presentationml/2006/main" xmlns:a14="http://schemas.microsoft.com/office/drawing/2010/main" xmlns="" xmlns:lc="http://schemas.openxmlformats.org/drawingml/2006/lockedCanvas">
+                        <a14:hiddenFill xmlns:lc="http://schemas.openxmlformats.org/drawingml/2006/lockedCanvas" xmlns="" xmlns:a14="http://schemas.microsoft.com/office/drawing/2010/main" xmlns:p="http://schemas.openxmlformats.org/presentationml/2006/main" xmlns:w="http://schemas.openxmlformats.org/wordprocessingml/2006/main" xmlns:w10="urn:schemas-microsoft-com:office:word" xmlns:v="urn:schemas-microsoft-com:vml" xmlns:o="urn:schemas-microsoft-com:office:office">
                           <a:solidFill>
                             <a:srgbClr val="FFFFFF"/>
                           </a:solidFill>
                         </a14:hiddenFill>
                       </a:ext>
                       <a:ext uri="{91240B29-F687-4f45-9708-019B960494DF}">
-                        <a14:hiddenLine xmlns:o="urn:schemas-microsoft-com:office:office" xmlns:v="urn:schemas-microsoft-com:vml" xmlns:w10="urn:schemas-microsoft-com:office:word" xmlns:w="http://schemas.openxmlformats.org/wordprocessingml/2006/main" xmlns:p="http://schemas.openxmlformats.org/presentationml/2006/main" xmlns:a14="http://schemas.microsoft.com/office/drawing/2010/main" xmlns="" xmlns:lc="http://schemas.openxmlformats.org/drawingml/2006/lockedCanvas" w="9525">
+                        <a14:hiddenLine xmlns:lc="http://schemas.openxmlformats.org/drawingml/2006/lockedCanvas" xmlns="" xmlns:a14="http://schemas.microsoft.com/office/drawing/2010/main" xmlns:p="http://schemas.openxmlformats.org/presentationml/2006/main" xmlns:w="http://schemas.openxmlformats.org/wordprocessingml/2006/main" xmlns:w10="urn:schemas-microsoft-com:office:word" xmlns:v="urn:schemas-microsoft-com:vml" xmlns:o="urn:schemas-microsoft-com:office:office" w="9525">
                           <a:solidFill>
                             <a:srgbClr val="000000"/>
                           </a:solidFill>
@@ -2869,21 +2849,7 @@
         <w:rPr>
           <w:rFonts w:ascii="宋体" w:eastAsia="宋体" w:hAnsi="宋体" w:hint="eastAsia"/>
         </w:rPr>
-        <w:t>、</w:t>
-      </w:r>
-      <w:proofErr w:type="gramStart"/>
-      <w:r>
-        <w:rPr>
-          <w:rFonts w:ascii="宋体" w:eastAsia="宋体" w:hAnsi="宋体" w:hint="eastAsia"/>
-        </w:rPr>
-        <w:t>分线器</w:t>
-      </w:r>
-      <w:proofErr w:type="gramEnd"/>
-      <w:r>
-        <w:rPr>
-          <w:rFonts w:ascii="宋体" w:eastAsia="宋体" w:hAnsi="宋体" w:hint="eastAsia"/>
-        </w:rPr>
-        <w:t xml:space="preserve"> </w:t>
+        <w:t xml:space="preserve">、分线器 </w:t>
       </w:r>
       <w:r>
         <w:rPr>
@@ -3109,16 +3075,8 @@
         <w:rPr>
           <w:rFonts w:ascii="宋体" w:eastAsia="宋体" w:hAnsi="宋体" w:hint="eastAsia"/>
         </w:rPr>
-        <w:t>、</w:t>
-      </w:r>
-      <w:proofErr w:type="spellStart"/>
-      <w:r>
-        <w:rPr>
-          <w:rFonts w:ascii="宋体" w:eastAsia="宋体" w:hAnsi="宋体" w:hint="eastAsia"/>
-        </w:rPr>
-        <w:t>FullAdder</w:t>
-      </w:r>
-      <w:proofErr w:type="spellEnd"/>
+        <w:t>、FullAdder</w:t>
+      </w:r>
       <w:r>
         <w:rPr>
           <w:rFonts w:ascii="宋体" w:eastAsia="宋体" w:hAnsi="宋体"/>
@@ -3242,7 +3200,7 @@
         </w:numPr>
         <w:ind w:firstLineChars="0"/>
         <w:rPr>
-          <w:rFonts w:ascii="宋体" w:eastAsia="宋体" w:hAnsi="宋体" w:hint="eastAsia"/>
+          <w:rFonts w:ascii="宋体" w:eastAsia="宋体" w:hAnsi="宋体"/>
         </w:rPr>
       </w:pPr>
       <w:r>
@@ -3329,7 +3287,7 @@
         <w:pStyle w:val="a4"/>
         <w:ind w:left="360" w:firstLineChars="0" w:firstLine="0"/>
         <w:rPr>
-          <w:rFonts w:ascii="宋体" w:eastAsia="宋体" w:hAnsi="宋体" w:hint="eastAsia"/>
+          <w:rFonts w:ascii="宋体" w:eastAsia="宋体" w:hAnsi="宋体"/>
         </w:rPr>
       </w:pPr>
       <w:r>
@@ -3648,21 +3606,7 @@
         <w:rPr>
           <w:rFonts w:ascii="宋体" w:eastAsia="宋体" w:hAnsi="宋体" w:hint="eastAsia"/>
         </w:rPr>
-        <w:t>、</w:t>
-      </w:r>
-      <w:proofErr w:type="gramStart"/>
-      <w:r>
-        <w:rPr>
-          <w:rFonts w:ascii="宋体" w:eastAsia="宋体" w:hAnsi="宋体" w:hint="eastAsia"/>
-        </w:rPr>
-        <w:t>分线器</w:t>
-      </w:r>
-      <w:proofErr w:type="gramEnd"/>
-      <w:r>
-        <w:rPr>
-          <w:rFonts w:ascii="宋体" w:eastAsia="宋体" w:hAnsi="宋体" w:hint="eastAsia"/>
-        </w:rPr>
-        <w:t xml:space="preserve"> *</w:t>
+        <w:t>、分线器 *</w:t>
       </w:r>
       <w:r>
         <w:rPr>
@@ -3802,7 +3746,7 @@
         <w:pStyle w:val="a4"/>
         <w:ind w:left="360" w:firstLineChars="0" w:firstLine="0"/>
         <w:rPr>
-          <w:rFonts w:ascii="宋体" w:eastAsia="宋体" w:hAnsi="宋体" w:hint="eastAsia"/>
+          <w:rFonts w:ascii="宋体" w:eastAsia="宋体" w:hAnsi="宋体"/>
         </w:rPr>
       </w:pPr>
       <w:r>
@@ -3967,47 +3911,35 @@
         </w:rPr>
         <w:t>、</w:t>
       </w:r>
-      <w:proofErr w:type="spellStart"/>
       <w:r>
         <w:rPr>
           <w:rFonts w:ascii="宋体" w:eastAsia="宋体" w:hAnsi="宋体"/>
         </w:rPr>
         <w:t>slt</w:t>
       </w:r>
-      <w:proofErr w:type="spellEnd"/>
       <w:r>
         <w:rPr>
           <w:rFonts w:ascii="宋体" w:eastAsia="宋体" w:hAnsi="宋体" w:hint="eastAsia"/>
         </w:rPr>
         <w:t>、</w:t>
       </w:r>
-      <w:proofErr w:type="spellStart"/>
       <w:r>
         <w:rPr>
           <w:rFonts w:ascii="宋体" w:eastAsia="宋体" w:hAnsi="宋体"/>
         </w:rPr>
         <w:t>sltu</w:t>
       </w:r>
-      <w:proofErr w:type="spellEnd"/>
       <w:r>
         <w:rPr>
           <w:rFonts w:ascii="宋体" w:eastAsia="宋体" w:hAnsi="宋体" w:hint="eastAsia"/>
         </w:rPr>
         <w:t>、</w:t>
       </w:r>
-      <w:proofErr w:type="spellStart"/>
-      <w:r>
-        <w:rPr>
-          <w:rFonts w:ascii="宋体" w:eastAsia="宋体" w:hAnsi="宋体"/>
-        </w:rPr>
-        <w:t>srcB</w:t>
-      </w:r>
-      <w:proofErr w:type="spellEnd"/>
-      <w:r>
-        <w:rPr>
-          <w:rFonts w:ascii="宋体" w:eastAsia="宋体" w:hAnsi="宋体"/>
-        </w:rPr>
-        <w:t>,判0(sub)</w:t>
+      <w:r>
+        <w:rPr>
+          <w:rFonts w:ascii="宋体" w:eastAsia="宋体" w:hAnsi="宋体"/>
+        </w:rPr>
+        <w:t>srcB,判0(sub)</w:t>
       </w:r>
       <w:r>
         <w:rPr>
@@ -4346,7 +4278,6 @@
                 <w:szCs w:val="18"/>
               </w:rPr>
             </w:pPr>
-            <w:proofErr w:type="spellStart"/>
             <w:r>
               <w:rPr>
                 <w:rFonts w:ascii="宋体" w:eastAsia="宋体" w:hAnsi="宋体"/>
@@ -4355,7 +4286,6 @@
               </w:rPr>
               <w:t>SUBctr</w:t>
             </w:r>
-            <w:proofErr w:type="spellEnd"/>
           </w:p>
         </w:tc>
         <w:tc>
@@ -4385,7 +4315,6 @@
                 <w:szCs w:val="18"/>
               </w:rPr>
             </w:pPr>
-            <w:proofErr w:type="spellStart"/>
             <w:r>
               <w:rPr>
                 <w:rFonts w:ascii="宋体" w:eastAsia="宋体" w:hAnsi="宋体"/>
@@ -4394,7 +4323,6 @@
               </w:rPr>
               <w:t>SIGctr</w:t>
             </w:r>
-            <w:proofErr w:type="spellEnd"/>
           </w:p>
         </w:tc>
         <w:tc>
@@ -4424,23 +4352,13 @@
                 <w:szCs w:val="18"/>
               </w:rPr>
             </w:pPr>
-            <w:proofErr w:type="spellStart"/>
-            <w:r>
-              <w:rPr>
-                <w:rFonts w:ascii="宋体" w:eastAsia="宋体" w:hAnsi="宋体"/>
-                <w:sz w:val="18"/>
-                <w:szCs w:val="18"/>
-              </w:rPr>
-              <w:t>OPctr</w:t>
-            </w:r>
-            <w:proofErr w:type="spellEnd"/>
-            <w:r>
-              <w:rPr>
-                <w:rFonts w:ascii="宋体" w:eastAsia="宋体" w:hAnsi="宋体"/>
-                <w:sz w:val="18"/>
-                <w:szCs w:val="18"/>
-              </w:rPr>
-              <w:t>&lt;1:0&gt;</w:t>
+            <w:r>
+              <w:rPr>
+                <w:rFonts w:ascii="宋体" w:eastAsia="宋体" w:hAnsi="宋体"/>
+                <w:sz w:val="18"/>
+                <w:szCs w:val="18"/>
+              </w:rPr>
+              <w:t>OPctr&lt;1:0&gt;</w:t>
             </w:r>
           </w:p>
         </w:tc>
@@ -4482,25 +4400,7 @@
                 <w:sz w:val="18"/>
                 <w:szCs w:val="18"/>
               </w:rPr>
-              <w:t xml:space="preserve">add </w:t>
-            </w:r>
-            <w:proofErr w:type="spellStart"/>
-            <w:r>
-              <w:rPr>
-                <w:rFonts w:ascii="宋体" w:eastAsia="宋体" w:hAnsi="宋体"/>
-                <w:sz w:val="18"/>
-                <w:szCs w:val="18"/>
-              </w:rPr>
-              <w:t>rd</w:t>
-            </w:r>
-            <w:proofErr w:type="spellEnd"/>
-            <w:r>
-              <w:rPr>
-                <w:rFonts w:ascii="宋体" w:eastAsia="宋体" w:hAnsi="宋体"/>
-                <w:sz w:val="18"/>
-                <w:szCs w:val="18"/>
-              </w:rPr>
-              <w:t>, rs1, rs2</w:t>
+              <w:t>add rd, rs1, rs2</w:t>
             </w:r>
           </w:p>
         </w:tc>
@@ -4537,25 +4437,7 @@
                 <w:sz w:val="18"/>
                 <w:szCs w:val="18"/>
               </w:rPr>
-              <w:t>R[</w:t>
-            </w:r>
-            <w:proofErr w:type="spellStart"/>
-            <w:r>
-              <w:rPr>
-                <w:rFonts w:ascii="宋体" w:eastAsia="宋体" w:hAnsi="宋体"/>
-                <w:sz w:val="18"/>
-                <w:szCs w:val="18"/>
-              </w:rPr>
-              <w:t>rd</w:t>
-            </w:r>
-            <w:proofErr w:type="spellEnd"/>
-            <w:r>
-              <w:rPr>
-                <w:rFonts w:ascii="宋体" w:eastAsia="宋体" w:hAnsi="宋体"/>
-                <w:sz w:val="18"/>
-                <w:szCs w:val="18"/>
-              </w:rPr>
-              <w:t xml:space="preserve">]←R[rs1] </w:t>
+              <w:t xml:space="preserve">R[rd]←R[rs1] </w:t>
             </w:r>
             <w:r>
               <w:rPr>
@@ -4756,41 +4638,13 @@
                 <w:szCs w:val="18"/>
               </w:rPr>
             </w:pPr>
-            <w:proofErr w:type="spellStart"/>
-            <w:r>
-              <w:rPr>
-                <w:rFonts w:ascii="宋体" w:eastAsia="宋体" w:hAnsi="宋体"/>
-                <w:sz w:val="18"/>
-                <w:szCs w:val="18"/>
-              </w:rPr>
-              <w:t>slt</w:t>
-            </w:r>
-            <w:proofErr w:type="spellEnd"/>
-            <w:r>
-              <w:rPr>
-                <w:rFonts w:ascii="宋体" w:eastAsia="宋体" w:hAnsi="宋体"/>
-                <w:sz w:val="18"/>
-                <w:szCs w:val="18"/>
-              </w:rPr>
-              <w:t xml:space="preserve"> </w:t>
-            </w:r>
-            <w:proofErr w:type="spellStart"/>
-            <w:r>
-              <w:rPr>
-                <w:rFonts w:ascii="宋体" w:eastAsia="宋体" w:hAnsi="宋体"/>
-                <w:sz w:val="18"/>
-                <w:szCs w:val="18"/>
-              </w:rPr>
-              <w:t>rd</w:t>
-            </w:r>
-            <w:proofErr w:type="spellEnd"/>
-            <w:r>
-              <w:rPr>
-                <w:rFonts w:ascii="宋体" w:eastAsia="宋体" w:hAnsi="宋体"/>
-                <w:sz w:val="18"/>
-                <w:szCs w:val="18"/>
-              </w:rPr>
-              <w:t>, rs1, rs2</w:t>
+            <w:r>
+              <w:rPr>
+                <w:rFonts w:ascii="宋体" w:eastAsia="宋体" w:hAnsi="宋体"/>
+                <w:sz w:val="18"/>
+                <w:szCs w:val="18"/>
+              </w:rPr>
+              <w:t>slt rd, rs1, rs2</w:t>
             </w:r>
           </w:p>
         </w:tc>
@@ -4827,60 +4681,24 @@
                 <w:sz w:val="18"/>
                 <w:szCs w:val="18"/>
               </w:rPr>
-              <w:t>if (R[rs1] &lt; R[rs2]) R[</w:t>
-            </w:r>
-            <w:proofErr w:type="spellStart"/>
-            <w:r>
-              <w:rPr>
-                <w:rFonts w:ascii="宋体" w:eastAsia="宋体" w:hAnsi="宋体"/>
-                <w:sz w:val="18"/>
-                <w:szCs w:val="18"/>
-              </w:rPr>
-              <w:t>rd</w:t>
-            </w:r>
-            <w:proofErr w:type="spellEnd"/>
-            <w:r>
-              <w:rPr>
-                <w:rFonts w:ascii="宋体" w:eastAsia="宋体" w:hAnsi="宋体"/>
-                <w:sz w:val="18"/>
-                <w:szCs w:val="18"/>
-              </w:rPr>
-              <w:t>]←1</w:t>
-            </w:r>
-          </w:p>
-          <w:p>
-            <w:pPr>
-              <w:rPr>
-                <w:rFonts w:ascii="宋体" w:eastAsia="宋体" w:hAnsi="宋体"/>
-                <w:sz w:val="18"/>
-                <w:szCs w:val="18"/>
-              </w:rPr>
-            </w:pPr>
-            <w:r>
-              <w:rPr>
-                <w:rFonts w:ascii="宋体" w:eastAsia="宋体" w:hAnsi="宋体"/>
-                <w:sz w:val="18"/>
-                <w:szCs w:val="18"/>
-              </w:rPr>
-              <w:t>else R[</w:t>
-            </w:r>
-            <w:proofErr w:type="spellStart"/>
-            <w:r>
-              <w:rPr>
-                <w:rFonts w:ascii="宋体" w:eastAsia="宋体" w:hAnsi="宋体"/>
-                <w:sz w:val="18"/>
-                <w:szCs w:val="18"/>
-              </w:rPr>
-              <w:t>rd</w:t>
-            </w:r>
-            <w:proofErr w:type="spellEnd"/>
-            <w:r>
-              <w:rPr>
-                <w:rFonts w:ascii="宋体" w:eastAsia="宋体" w:hAnsi="宋体"/>
-                <w:sz w:val="18"/>
-                <w:szCs w:val="18"/>
-              </w:rPr>
-              <w:t>]←0</w:t>
+              <w:t>if (R[rs1] &lt; R[rs2]) R[rd]←1</w:t>
+            </w:r>
+          </w:p>
+          <w:p>
+            <w:pPr>
+              <w:rPr>
+                <w:rFonts w:ascii="宋体" w:eastAsia="宋体" w:hAnsi="宋体"/>
+                <w:sz w:val="18"/>
+                <w:szCs w:val="18"/>
+              </w:rPr>
+            </w:pPr>
+            <w:r>
+              <w:rPr>
+                <w:rFonts w:ascii="宋体" w:eastAsia="宋体" w:hAnsi="宋体"/>
+                <w:sz w:val="18"/>
+                <w:szCs w:val="18"/>
+              </w:rPr>
+              <w:t>else R[rd]←0</w:t>
             </w:r>
           </w:p>
         </w:tc>
@@ -5064,41 +4882,13 @@
                 <w:szCs w:val="18"/>
               </w:rPr>
             </w:pPr>
-            <w:proofErr w:type="spellStart"/>
-            <w:r>
-              <w:rPr>
-                <w:rFonts w:ascii="宋体" w:eastAsia="宋体" w:hAnsi="宋体"/>
-                <w:sz w:val="18"/>
-                <w:szCs w:val="18"/>
-              </w:rPr>
-              <w:t>sltu</w:t>
-            </w:r>
-            <w:proofErr w:type="spellEnd"/>
-            <w:r>
-              <w:rPr>
-                <w:rFonts w:ascii="宋体" w:eastAsia="宋体" w:hAnsi="宋体"/>
-                <w:sz w:val="18"/>
-                <w:szCs w:val="18"/>
-              </w:rPr>
-              <w:t xml:space="preserve"> </w:t>
-            </w:r>
-            <w:proofErr w:type="spellStart"/>
-            <w:r>
-              <w:rPr>
-                <w:rFonts w:ascii="宋体" w:eastAsia="宋体" w:hAnsi="宋体"/>
-                <w:sz w:val="18"/>
-                <w:szCs w:val="18"/>
-              </w:rPr>
-              <w:t>rd</w:t>
-            </w:r>
-            <w:proofErr w:type="spellEnd"/>
-            <w:r>
-              <w:rPr>
-                <w:rFonts w:ascii="宋体" w:eastAsia="宋体" w:hAnsi="宋体"/>
-                <w:sz w:val="18"/>
-                <w:szCs w:val="18"/>
-              </w:rPr>
-              <w:t>, rs1, rs2</w:t>
+            <w:r>
+              <w:rPr>
+                <w:rFonts w:ascii="宋体" w:eastAsia="宋体" w:hAnsi="宋体"/>
+                <w:sz w:val="18"/>
+                <w:szCs w:val="18"/>
+              </w:rPr>
+              <w:t>sltu rd, rs1, rs2</w:t>
             </w:r>
           </w:p>
         </w:tc>
@@ -5135,60 +4925,24 @@
                 <w:sz w:val="18"/>
                 <w:szCs w:val="18"/>
               </w:rPr>
-              <w:t>if (R[rs1] &lt; R[rs2]) R[</w:t>
-            </w:r>
-            <w:proofErr w:type="spellStart"/>
-            <w:r>
-              <w:rPr>
-                <w:rFonts w:ascii="宋体" w:eastAsia="宋体" w:hAnsi="宋体"/>
-                <w:sz w:val="18"/>
-                <w:szCs w:val="18"/>
-              </w:rPr>
-              <w:t>rd</w:t>
-            </w:r>
-            <w:proofErr w:type="spellEnd"/>
-            <w:r>
-              <w:rPr>
-                <w:rFonts w:ascii="宋体" w:eastAsia="宋体" w:hAnsi="宋体"/>
-                <w:sz w:val="18"/>
-                <w:szCs w:val="18"/>
-              </w:rPr>
-              <w:t>]←1</w:t>
-            </w:r>
-          </w:p>
-          <w:p>
-            <w:pPr>
-              <w:rPr>
-                <w:rFonts w:ascii="宋体" w:eastAsia="宋体" w:hAnsi="宋体"/>
-                <w:sz w:val="18"/>
-                <w:szCs w:val="18"/>
-              </w:rPr>
-            </w:pPr>
-            <w:r>
-              <w:rPr>
-                <w:rFonts w:ascii="宋体" w:eastAsia="宋体" w:hAnsi="宋体"/>
-                <w:sz w:val="18"/>
-                <w:szCs w:val="18"/>
-              </w:rPr>
-              <w:t>else R[</w:t>
-            </w:r>
-            <w:proofErr w:type="spellStart"/>
-            <w:r>
-              <w:rPr>
-                <w:rFonts w:ascii="宋体" w:eastAsia="宋体" w:hAnsi="宋体"/>
-                <w:sz w:val="18"/>
-                <w:szCs w:val="18"/>
-              </w:rPr>
-              <w:t>rd</w:t>
-            </w:r>
-            <w:proofErr w:type="spellEnd"/>
-            <w:r>
-              <w:rPr>
-                <w:rFonts w:ascii="宋体" w:eastAsia="宋体" w:hAnsi="宋体"/>
-                <w:sz w:val="18"/>
-                <w:szCs w:val="18"/>
-              </w:rPr>
-              <w:t>]←0</w:t>
+              <w:t>if (R[rs1] &lt; R[rs2]) R[rd]←1</w:t>
+            </w:r>
+          </w:p>
+          <w:p>
+            <w:pPr>
+              <w:rPr>
+                <w:rFonts w:ascii="宋体" w:eastAsia="宋体" w:hAnsi="宋体"/>
+                <w:sz w:val="18"/>
+                <w:szCs w:val="18"/>
+              </w:rPr>
+            </w:pPr>
+            <w:r>
+              <w:rPr>
+                <w:rFonts w:ascii="宋体" w:eastAsia="宋体" w:hAnsi="宋体"/>
+                <w:sz w:val="18"/>
+                <w:szCs w:val="18"/>
+              </w:rPr>
+              <w:t>else R[rd]←0</w:t>
             </w:r>
           </w:p>
         </w:tc>
@@ -5372,23 +5126,13 @@
                 <w:szCs w:val="18"/>
               </w:rPr>
             </w:pPr>
-            <w:proofErr w:type="spellStart"/>
-            <w:r>
-              <w:rPr>
-                <w:rFonts w:ascii="宋体" w:eastAsia="宋体" w:hAnsi="宋体"/>
-                <w:sz w:val="18"/>
-                <w:szCs w:val="18"/>
-              </w:rPr>
-              <w:t>ori</w:t>
-            </w:r>
-            <w:proofErr w:type="spellEnd"/>
-            <w:r>
-              <w:rPr>
-                <w:rFonts w:ascii="宋体" w:eastAsia="宋体" w:hAnsi="宋体"/>
-                <w:sz w:val="18"/>
-                <w:szCs w:val="18"/>
-              </w:rPr>
-              <w:t xml:space="preserve"> rt, rs1, imm12</w:t>
+            <w:r>
+              <w:rPr>
+                <w:rFonts w:ascii="宋体" w:eastAsia="宋体" w:hAnsi="宋体"/>
+                <w:sz w:val="18"/>
+                <w:szCs w:val="18"/>
+              </w:rPr>
+              <w:t>ori rt, rs1, imm12</w:t>
             </w:r>
           </w:p>
         </w:tc>
@@ -5425,25 +5169,7 @@
                 <w:sz w:val="18"/>
                 <w:szCs w:val="18"/>
               </w:rPr>
-              <w:t xml:space="preserve">R[rt]←R[rs1] | </w:t>
-            </w:r>
-            <w:proofErr w:type="gramStart"/>
-            <w:r>
-              <w:rPr>
-                <w:rFonts w:ascii="宋体" w:eastAsia="宋体" w:hAnsi="宋体"/>
-                <w:sz w:val="18"/>
-                <w:szCs w:val="18"/>
-              </w:rPr>
-              <w:t>SEXT(</w:t>
-            </w:r>
-            <w:proofErr w:type="gramEnd"/>
-            <w:r>
-              <w:rPr>
-                <w:rFonts w:ascii="宋体" w:eastAsia="宋体" w:hAnsi="宋体"/>
-                <w:sz w:val="18"/>
-                <w:szCs w:val="18"/>
-              </w:rPr>
-              <w:t>imm12)</w:t>
+              <w:t>R[rt]←R[rs1] | SEXT(imm12)</w:t>
             </w:r>
           </w:p>
         </w:tc>
@@ -5627,41 +5353,13 @@
                 <w:szCs w:val="18"/>
               </w:rPr>
             </w:pPr>
-            <w:proofErr w:type="spellStart"/>
-            <w:r>
-              <w:rPr>
-                <w:rFonts w:ascii="宋体" w:eastAsia="宋体" w:hAnsi="宋体"/>
-                <w:sz w:val="18"/>
-                <w:szCs w:val="18"/>
-              </w:rPr>
-              <w:t>lui</w:t>
-            </w:r>
-            <w:proofErr w:type="spellEnd"/>
-            <w:r>
-              <w:rPr>
-                <w:rFonts w:ascii="宋体" w:eastAsia="宋体" w:hAnsi="宋体"/>
-                <w:sz w:val="18"/>
-                <w:szCs w:val="18"/>
-              </w:rPr>
-              <w:t xml:space="preserve"> </w:t>
-            </w:r>
-            <w:proofErr w:type="spellStart"/>
-            <w:r>
-              <w:rPr>
-                <w:rFonts w:ascii="宋体" w:eastAsia="宋体" w:hAnsi="宋体"/>
-                <w:sz w:val="18"/>
-                <w:szCs w:val="18"/>
-              </w:rPr>
-              <w:t>rd</w:t>
-            </w:r>
-            <w:proofErr w:type="spellEnd"/>
-            <w:r>
-              <w:rPr>
-                <w:rFonts w:ascii="宋体" w:eastAsia="宋体" w:hAnsi="宋体"/>
-                <w:sz w:val="18"/>
-                <w:szCs w:val="18"/>
-              </w:rPr>
-              <w:t>, imm20</w:t>
+            <w:r>
+              <w:rPr>
+                <w:rFonts w:ascii="宋体" w:eastAsia="宋体" w:hAnsi="宋体"/>
+                <w:sz w:val="18"/>
+                <w:szCs w:val="18"/>
+              </w:rPr>
+              <w:t>lui rd, imm20</w:t>
             </w:r>
           </w:p>
         </w:tc>
@@ -5890,41 +5588,13 @@
                 <w:szCs w:val="18"/>
               </w:rPr>
             </w:pPr>
-            <w:proofErr w:type="spellStart"/>
-            <w:r>
-              <w:rPr>
-                <w:rFonts w:ascii="宋体" w:eastAsia="宋体" w:hAnsi="宋体"/>
-                <w:sz w:val="18"/>
-                <w:szCs w:val="18"/>
-              </w:rPr>
-              <w:t>lw</w:t>
-            </w:r>
-            <w:proofErr w:type="spellEnd"/>
-            <w:r>
-              <w:rPr>
-                <w:rFonts w:ascii="宋体" w:eastAsia="宋体" w:hAnsi="宋体"/>
-                <w:sz w:val="18"/>
-                <w:szCs w:val="18"/>
-              </w:rPr>
-              <w:t xml:space="preserve"> </w:t>
-            </w:r>
-            <w:proofErr w:type="spellStart"/>
-            <w:r>
-              <w:rPr>
-                <w:rFonts w:ascii="宋体" w:eastAsia="宋体" w:hAnsi="宋体"/>
-                <w:sz w:val="18"/>
-                <w:szCs w:val="18"/>
-              </w:rPr>
-              <w:t>rd</w:t>
-            </w:r>
-            <w:proofErr w:type="spellEnd"/>
-            <w:r>
-              <w:rPr>
-                <w:rFonts w:ascii="宋体" w:eastAsia="宋体" w:hAnsi="宋体"/>
-                <w:sz w:val="18"/>
-                <w:szCs w:val="18"/>
-              </w:rPr>
-              <w:t>, rs1, imm12</w:t>
+            <w:r>
+              <w:rPr>
+                <w:rFonts w:ascii="宋体" w:eastAsia="宋体" w:hAnsi="宋体"/>
+                <w:sz w:val="18"/>
+                <w:szCs w:val="18"/>
+              </w:rPr>
+              <w:t>lw rd, rs1, imm12</w:t>
             </w:r>
           </w:p>
         </w:tc>
@@ -5955,94 +5625,30 @@
                 <w:szCs w:val="18"/>
               </w:rPr>
             </w:pPr>
-            <w:proofErr w:type="spellStart"/>
-            <w:r>
-              <w:rPr>
-                <w:rFonts w:ascii="宋体" w:eastAsia="宋体" w:hAnsi="宋体"/>
-                <w:sz w:val="18"/>
-                <w:szCs w:val="18"/>
-              </w:rPr>
-              <w:t>Addr←R</w:t>
-            </w:r>
-            <w:proofErr w:type="spellEnd"/>
-            <w:r>
-              <w:rPr>
-                <w:rFonts w:ascii="宋体" w:eastAsia="宋体" w:hAnsi="宋体"/>
-                <w:sz w:val="18"/>
-                <w:szCs w:val="18"/>
-              </w:rPr>
-              <w:t xml:space="preserve">[rs1] + </w:t>
-            </w:r>
-            <w:proofErr w:type="gramStart"/>
-            <w:r>
-              <w:rPr>
-                <w:rFonts w:ascii="宋体" w:eastAsia="宋体" w:hAnsi="宋体"/>
-                <w:sz w:val="18"/>
-                <w:szCs w:val="18"/>
-              </w:rPr>
-              <w:t>SEXT(</w:t>
-            </w:r>
-            <w:proofErr w:type="gramEnd"/>
-            <w:r>
-              <w:rPr>
-                <w:rFonts w:ascii="宋体" w:eastAsia="宋体" w:hAnsi="宋体"/>
-                <w:sz w:val="18"/>
-                <w:szCs w:val="18"/>
-              </w:rPr>
-              <w:t>imm12)</w:t>
-            </w:r>
-          </w:p>
-          <w:p>
-            <w:pPr>
-              <w:rPr>
-                <w:rFonts w:ascii="宋体" w:eastAsia="宋体" w:hAnsi="宋体"/>
-                <w:sz w:val="18"/>
-                <w:szCs w:val="18"/>
-              </w:rPr>
-            </w:pPr>
-            <w:r>
-              <w:rPr>
-                <w:rFonts w:ascii="宋体" w:eastAsia="宋体" w:hAnsi="宋体"/>
-                <w:sz w:val="18"/>
-                <w:szCs w:val="18"/>
-              </w:rPr>
-              <w:t>R[</w:t>
-            </w:r>
-            <w:proofErr w:type="spellStart"/>
-            <w:r>
-              <w:rPr>
-                <w:rFonts w:ascii="宋体" w:eastAsia="宋体" w:hAnsi="宋体"/>
-                <w:sz w:val="18"/>
-                <w:szCs w:val="18"/>
-              </w:rPr>
-              <w:t>rd</w:t>
-            </w:r>
-            <w:proofErr w:type="spellEnd"/>
-            <w:r>
-              <w:rPr>
-                <w:rFonts w:ascii="宋体" w:eastAsia="宋体" w:hAnsi="宋体"/>
-                <w:sz w:val="18"/>
-                <w:szCs w:val="18"/>
-              </w:rPr>
-              <w:t>]←M[</w:t>
-            </w:r>
-            <w:proofErr w:type="spellStart"/>
-            <w:r>
-              <w:rPr>
-                <w:rFonts w:ascii="宋体" w:eastAsia="宋体" w:hAnsi="宋体"/>
-                <w:sz w:val="18"/>
-                <w:szCs w:val="18"/>
-              </w:rPr>
-              <w:t>Addr</w:t>
-            </w:r>
-            <w:proofErr w:type="spellEnd"/>
-            <w:r>
-              <w:rPr>
-                <w:rFonts w:ascii="宋体" w:eastAsia="宋体" w:hAnsi="宋体"/>
-                <w:sz w:val="18"/>
-                <w:szCs w:val="18"/>
-              </w:rPr>
-              <w:t>]</w:t>
+            <w:r>
+              <w:rPr>
+                <w:rFonts w:ascii="宋体" w:eastAsia="宋体" w:hAnsi="宋体"/>
+                <w:sz w:val="18"/>
+                <w:szCs w:val="18"/>
+              </w:rPr>
+              <w:t>Addr←R[rs1] + SEXT(imm12)</w:t>
+            </w:r>
+          </w:p>
+          <w:p>
+            <w:pPr>
+              <w:rPr>
+                <w:rFonts w:ascii="宋体" w:eastAsia="宋体" w:hAnsi="宋体"/>
+                <w:sz w:val="18"/>
+                <w:szCs w:val="18"/>
+              </w:rPr>
+            </w:pPr>
+            <w:r>
+              <w:rPr>
+                <w:rFonts w:ascii="宋体" w:eastAsia="宋体" w:hAnsi="宋体"/>
+                <w:sz w:val="18"/>
+                <w:szCs w:val="18"/>
+              </w:rPr>
+              <w:t>R[rd]←M[Addr]</w:t>
             </w:r>
           </w:p>
         </w:tc>
@@ -6226,23 +5832,13 @@
                 <w:szCs w:val="18"/>
               </w:rPr>
             </w:pPr>
-            <w:proofErr w:type="spellStart"/>
-            <w:r>
-              <w:rPr>
-                <w:rFonts w:ascii="宋体" w:eastAsia="宋体" w:hAnsi="宋体"/>
-                <w:sz w:val="18"/>
-                <w:szCs w:val="18"/>
-              </w:rPr>
-              <w:t>sw</w:t>
-            </w:r>
-            <w:proofErr w:type="spellEnd"/>
-            <w:r>
-              <w:rPr>
-                <w:rFonts w:ascii="宋体" w:eastAsia="宋体" w:hAnsi="宋体"/>
-                <w:sz w:val="18"/>
-                <w:szCs w:val="18"/>
-              </w:rPr>
-              <w:t xml:space="preserve"> rs1, rs2, imm12</w:t>
+            <w:r>
+              <w:rPr>
+                <w:rFonts w:ascii="宋体" w:eastAsia="宋体" w:hAnsi="宋体"/>
+                <w:sz w:val="18"/>
+                <w:szCs w:val="18"/>
+              </w:rPr>
+              <w:t>sw rs1, rs2, imm12</w:t>
             </w:r>
           </w:p>
         </w:tc>
@@ -6273,76 +5869,30 @@
                 <w:szCs w:val="18"/>
               </w:rPr>
             </w:pPr>
-            <w:proofErr w:type="spellStart"/>
-            <w:r>
-              <w:rPr>
-                <w:rFonts w:ascii="宋体" w:eastAsia="宋体" w:hAnsi="宋体"/>
-                <w:sz w:val="18"/>
-                <w:szCs w:val="18"/>
-              </w:rPr>
-              <w:t>Addr←R</w:t>
-            </w:r>
-            <w:proofErr w:type="spellEnd"/>
-            <w:r>
-              <w:rPr>
-                <w:rFonts w:ascii="宋体" w:eastAsia="宋体" w:hAnsi="宋体"/>
-                <w:sz w:val="18"/>
-                <w:szCs w:val="18"/>
-              </w:rPr>
-              <w:t xml:space="preserve">[rs1] + </w:t>
-            </w:r>
-            <w:proofErr w:type="gramStart"/>
-            <w:r>
-              <w:rPr>
-                <w:rFonts w:ascii="宋体" w:eastAsia="宋体" w:hAnsi="宋体"/>
-                <w:sz w:val="18"/>
-                <w:szCs w:val="18"/>
-              </w:rPr>
-              <w:t>SEXT(</w:t>
-            </w:r>
-            <w:proofErr w:type="gramEnd"/>
-            <w:r>
-              <w:rPr>
-                <w:rFonts w:ascii="宋体" w:eastAsia="宋体" w:hAnsi="宋体"/>
-                <w:sz w:val="18"/>
-                <w:szCs w:val="18"/>
-              </w:rPr>
-              <w:t>imm12)</w:t>
-            </w:r>
-          </w:p>
-          <w:p>
-            <w:pPr>
-              <w:rPr>
-                <w:rFonts w:ascii="宋体" w:eastAsia="宋体" w:hAnsi="宋体"/>
-                <w:sz w:val="18"/>
-                <w:szCs w:val="18"/>
-              </w:rPr>
-            </w:pPr>
-            <w:r>
-              <w:rPr>
-                <w:rFonts w:ascii="宋体" w:eastAsia="宋体" w:hAnsi="宋体"/>
-                <w:sz w:val="18"/>
-                <w:szCs w:val="18"/>
-              </w:rPr>
-              <w:t>M[</w:t>
-            </w:r>
-            <w:proofErr w:type="spellStart"/>
-            <w:r>
-              <w:rPr>
-                <w:rFonts w:ascii="宋体" w:eastAsia="宋体" w:hAnsi="宋体"/>
-                <w:sz w:val="18"/>
-                <w:szCs w:val="18"/>
-              </w:rPr>
-              <w:t>Addr</w:t>
-            </w:r>
-            <w:proofErr w:type="spellEnd"/>
-            <w:r>
-              <w:rPr>
-                <w:rFonts w:ascii="宋体" w:eastAsia="宋体" w:hAnsi="宋体"/>
-                <w:sz w:val="18"/>
-                <w:szCs w:val="18"/>
-              </w:rPr>
-              <w:t>]←R[rs2]</w:t>
+            <w:r>
+              <w:rPr>
+                <w:rFonts w:ascii="宋体" w:eastAsia="宋体" w:hAnsi="宋体"/>
+                <w:sz w:val="18"/>
+                <w:szCs w:val="18"/>
+              </w:rPr>
+              <w:t>Addr←R[rs1] + SEXT(imm12)</w:t>
+            </w:r>
+          </w:p>
+          <w:p>
+            <w:pPr>
+              <w:rPr>
+                <w:rFonts w:ascii="宋体" w:eastAsia="宋体" w:hAnsi="宋体"/>
+                <w:sz w:val="18"/>
+                <w:szCs w:val="18"/>
+              </w:rPr>
+            </w:pPr>
+            <w:r>
+              <w:rPr>
+                <w:rFonts w:ascii="宋体" w:eastAsia="宋体" w:hAnsi="宋体"/>
+                <w:sz w:val="18"/>
+                <w:szCs w:val="18"/>
+              </w:rPr>
+              <w:t>M[Addr]←R[rs2]</w:t>
             </w:r>
           </w:p>
         </w:tc>
@@ -6527,23 +6077,13 @@
                 <w:szCs w:val="18"/>
               </w:rPr>
             </w:pPr>
-            <w:proofErr w:type="spellStart"/>
-            <w:r>
-              <w:rPr>
-                <w:rFonts w:ascii="宋体" w:eastAsia="宋体" w:hAnsi="宋体"/>
-                <w:sz w:val="18"/>
-                <w:szCs w:val="18"/>
-              </w:rPr>
-              <w:t>beq</w:t>
-            </w:r>
-            <w:proofErr w:type="spellEnd"/>
-            <w:r>
-              <w:rPr>
-                <w:rFonts w:ascii="宋体" w:eastAsia="宋体" w:hAnsi="宋体"/>
-                <w:sz w:val="18"/>
-                <w:szCs w:val="18"/>
-              </w:rPr>
-              <w:t xml:space="preserve"> rs1, rs2, imm12</w:t>
+            <w:r>
+              <w:rPr>
+                <w:rFonts w:ascii="宋体" w:eastAsia="宋体" w:hAnsi="宋体"/>
+                <w:sz w:val="18"/>
+                <w:szCs w:val="18"/>
+              </w:rPr>
+              <w:t>beq rs1, rs2, imm12</w:t>
             </w:r>
           </w:p>
         </w:tc>
@@ -6574,23 +6114,13 @@
                 <w:szCs w:val="18"/>
               </w:rPr>
             </w:pPr>
-            <w:proofErr w:type="spellStart"/>
-            <w:r>
-              <w:rPr>
-                <w:rFonts w:ascii="宋体" w:eastAsia="宋体" w:hAnsi="宋体"/>
-                <w:sz w:val="18"/>
-                <w:szCs w:val="18"/>
-              </w:rPr>
-              <w:t>Cond←R</w:t>
-            </w:r>
-            <w:proofErr w:type="spellEnd"/>
-            <w:r>
-              <w:rPr>
-                <w:rFonts w:ascii="宋体" w:eastAsia="宋体" w:hAnsi="宋体"/>
-                <w:sz w:val="18"/>
-                <w:szCs w:val="18"/>
-              </w:rPr>
-              <w:t>[rs1] – R[rs2]</w:t>
+            <w:r>
+              <w:rPr>
+                <w:rFonts w:ascii="宋体" w:eastAsia="宋体" w:hAnsi="宋体"/>
+                <w:sz w:val="18"/>
+                <w:szCs w:val="18"/>
+              </w:rPr>
+              <w:t>Cond←R[rs1] – R[rs2]</w:t>
             </w:r>
           </w:p>
         </w:tc>
@@ -6836,25 +6366,7 @@
                 <w:sz w:val="18"/>
                 <w:szCs w:val="18"/>
               </w:rPr>
-              <w:t>PC←PC+(</w:t>
-            </w:r>
-            <w:proofErr w:type="gramStart"/>
-            <w:r>
-              <w:rPr>
-                <w:rFonts w:ascii="宋体" w:eastAsia="宋体" w:hAnsi="宋体"/>
-                <w:sz w:val="18"/>
-                <w:szCs w:val="18"/>
-              </w:rPr>
-              <w:t>SEXT(</w:t>
-            </w:r>
-            <w:proofErr w:type="gramEnd"/>
-            <w:r>
-              <w:rPr>
-                <w:rFonts w:ascii="宋体" w:eastAsia="宋体" w:hAnsi="宋体"/>
-                <w:sz w:val="18"/>
-                <w:szCs w:val="18"/>
-              </w:rPr>
-              <w:t>imm12)×2)</w:t>
+              <w:t>PC←PC+(SEXT(imm12)×2)</w:t>
             </w:r>
           </w:p>
         </w:tc>
@@ -7038,41 +6550,13 @@
                 <w:szCs w:val="18"/>
               </w:rPr>
             </w:pPr>
-            <w:proofErr w:type="spellStart"/>
-            <w:r>
-              <w:rPr>
-                <w:rFonts w:ascii="宋体" w:eastAsia="宋体" w:hAnsi="宋体"/>
-                <w:sz w:val="18"/>
-                <w:szCs w:val="18"/>
-              </w:rPr>
-              <w:t>jal</w:t>
-            </w:r>
-            <w:proofErr w:type="spellEnd"/>
-            <w:r>
-              <w:rPr>
-                <w:rFonts w:ascii="宋体" w:eastAsia="宋体" w:hAnsi="宋体"/>
-                <w:sz w:val="18"/>
-                <w:szCs w:val="18"/>
-              </w:rPr>
-              <w:t xml:space="preserve"> </w:t>
-            </w:r>
-            <w:proofErr w:type="spellStart"/>
-            <w:r>
-              <w:rPr>
-                <w:rFonts w:ascii="宋体" w:eastAsia="宋体" w:hAnsi="宋体"/>
-                <w:sz w:val="18"/>
-                <w:szCs w:val="18"/>
-              </w:rPr>
-              <w:t>rd</w:t>
-            </w:r>
-            <w:proofErr w:type="spellEnd"/>
-            <w:r>
-              <w:rPr>
-                <w:rFonts w:ascii="宋体" w:eastAsia="宋体" w:hAnsi="宋体"/>
-                <w:sz w:val="18"/>
-                <w:szCs w:val="18"/>
-              </w:rPr>
-              <w:t>, imm20</w:t>
+            <w:r>
+              <w:rPr>
+                <w:rFonts w:ascii="宋体" w:eastAsia="宋体" w:hAnsi="宋体"/>
+                <w:sz w:val="18"/>
+                <w:szCs w:val="18"/>
+              </w:rPr>
+              <w:t>jal rd, imm20</w:t>
             </w:r>
           </w:p>
         </w:tc>
@@ -7135,25 +6619,7 @@
                 <w:sz w:val="18"/>
                 <w:szCs w:val="18"/>
               </w:rPr>
-              <w:t>PC←PC + (</w:t>
-            </w:r>
-            <w:proofErr w:type="gramStart"/>
-            <w:r>
-              <w:rPr>
-                <w:rFonts w:ascii="宋体" w:eastAsia="宋体" w:hAnsi="宋体"/>
-                <w:sz w:val="18"/>
-                <w:szCs w:val="18"/>
-              </w:rPr>
-              <w:t>SEXT(</w:t>
-            </w:r>
-            <w:proofErr w:type="gramEnd"/>
-            <w:r>
-              <w:rPr>
-                <w:rFonts w:ascii="宋体" w:eastAsia="宋体" w:hAnsi="宋体"/>
-                <w:sz w:val="18"/>
-                <w:szCs w:val="18"/>
-              </w:rPr>
-              <w:t>imm20)×2)</w:t>
+              <w:t>PC←PC + (SEXT(imm20)×2)</w:t>
             </w:r>
           </w:p>
         </w:tc>
@@ -7320,19 +6786,11 @@
           <w:rFonts w:ascii="宋体" w:eastAsia="宋体" w:hAnsi="宋体"/>
         </w:rPr>
       </w:pPr>
-      <w:proofErr w:type="spellStart"/>
       <w:r>
         <w:rPr>
           <w:rFonts w:ascii="宋体" w:eastAsia="宋体" w:hAnsi="宋体" w:hint="eastAsia"/>
         </w:rPr>
-        <w:t>ALUctr</w:t>
-      </w:r>
-      <w:proofErr w:type="spellEnd"/>
-      <w:r>
-        <w:rPr>
-          <w:rFonts w:ascii="宋体" w:eastAsia="宋体" w:hAnsi="宋体" w:hint="eastAsia"/>
-        </w:rPr>
-        <w:t>的一种四位编码方案</w:t>
+        <w:t>ALUctr的一种四位编码方案</w:t>
       </w:r>
     </w:p>
     <w:tbl>
@@ -7381,19 +6839,11 @@
                 <w:rFonts w:ascii="宋体" w:eastAsia="宋体" w:hAnsi="宋体"/>
               </w:rPr>
             </w:pPr>
-            <w:proofErr w:type="spellStart"/>
-            <w:r>
-              <w:rPr>
-                <w:rFonts w:ascii="宋体" w:eastAsia="宋体" w:hAnsi="宋体"/>
-              </w:rPr>
-              <w:t>ALUctr</w:t>
-            </w:r>
-            <w:proofErr w:type="spellEnd"/>
-            <w:r>
-              <w:rPr>
-                <w:rFonts w:ascii="宋体" w:eastAsia="宋体" w:hAnsi="宋体"/>
-              </w:rPr>
-              <w:t>&lt;3:0&gt;</w:t>
+            <w:r>
+              <w:rPr>
+                <w:rFonts w:ascii="宋体" w:eastAsia="宋体" w:hAnsi="宋体"/>
+              </w:rPr>
+              <w:t>ALUctr&lt;3:0&gt;</w:t>
             </w:r>
           </w:p>
         </w:tc>
@@ -7455,14 +6905,12 @@
                 <w:rFonts w:ascii="宋体" w:eastAsia="宋体" w:hAnsi="宋体"/>
               </w:rPr>
             </w:pPr>
-            <w:proofErr w:type="spellStart"/>
             <w:r>
               <w:rPr>
                 <w:rFonts w:ascii="宋体" w:eastAsia="宋体" w:hAnsi="宋体"/>
               </w:rPr>
               <w:t>SUBctr</w:t>
             </w:r>
-            <w:proofErr w:type="spellEnd"/>
           </w:p>
         </w:tc>
         <w:tc>
@@ -7490,14 +6938,12 @@
                 <w:rFonts w:ascii="宋体" w:eastAsia="宋体" w:hAnsi="宋体"/>
               </w:rPr>
             </w:pPr>
-            <w:proofErr w:type="spellStart"/>
             <w:r>
               <w:rPr>
                 <w:rFonts w:ascii="宋体" w:eastAsia="宋体" w:hAnsi="宋体"/>
               </w:rPr>
               <w:t>SIGctr</w:t>
             </w:r>
-            <w:proofErr w:type="spellEnd"/>
           </w:p>
         </w:tc>
         <w:tc>
@@ -7525,55 +6971,45 @@
                 <w:rFonts w:ascii="宋体" w:eastAsia="宋体" w:hAnsi="宋体"/>
               </w:rPr>
             </w:pPr>
-            <w:proofErr w:type="spellStart"/>
+            <w:r>
+              <w:rPr>
+                <w:rFonts w:ascii="宋体" w:eastAsia="宋体" w:hAnsi="宋体"/>
+              </w:rPr>
+              <w:t>OPctr&lt;1:0&gt;</w:t>
+            </w:r>
+          </w:p>
+        </w:tc>
+        <w:tc>
+          <w:tcPr>
+            <w:tcW w:w="2491" w:type="dxa"/>
+            <w:tcBorders>
+              <w:top w:val="single" w:sz="8" w:space="0" w:color="292929"/>
+              <w:left w:val="single" w:sz="8" w:space="0" w:color="292929"/>
+              <w:bottom w:val="single" w:sz="8" w:space="0" w:color="292929"/>
+              <w:right w:val="single" w:sz="8" w:space="0" w:color="292929"/>
+            </w:tcBorders>
+            <w:shd w:val="clear" w:color="auto" w:fill="auto"/>
+            <w:tcMar>
+              <w:top w:w="15" w:type="dxa"/>
+              <w:left w:w="107" w:type="dxa"/>
+              <w:bottom w:w="0" w:type="dxa"/>
+              <w:right w:w="107" w:type="dxa"/>
+            </w:tcMar>
+            <w:vAlign w:val="center"/>
+            <w:hideMark/>
+          </w:tcPr>
+          <w:p>
+            <w:pPr>
+              <w:rPr>
+                <w:rFonts w:ascii="宋体" w:eastAsia="宋体" w:hAnsi="宋体"/>
+              </w:rPr>
+            </w:pPr>
             <w:r>
               <w:rPr>
                 <w:rFonts w:ascii="宋体" w:eastAsia="宋体" w:hAnsi="宋体"/>
               </w:rPr>
               <w:t>OPctr</w:t>
             </w:r>
-            <w:proofErr w:type="spellEnd"/>
-            <w:r>
-              <w:rPr>
-                <w:rFonts w:ascii="宋体" w:eastAsia="宋体" w:hAnsi="宋体"/>
-              </w:rPr>
-              <w:t>&lt;1:0&gt;</w:t>
-            </w:r>
-          </w:p>
-        </w:tc>
-        <w:tc>
-          <w:tcPr>
-            <w:tcW w:w="2491" w:type="dxa"/>
-            <w:tcBorders>
-              <w:top w:val="single" w:sz="8" w:space="0" w:color="292929"/>
-              <w:left w:val="single" w:sz="8" w:space="0" w:color="292929"/>
-              <w:bottom w:val="single" w:sz="8" w:space="0" w:color="292929"/>
-              <w:right w:val="single" w:sz="8" w:space="0" w:color="292929"/>
-            </w:tcBorders>
-            <w:shd w:val="clear" w:color="auto" w:fill="auto"/>
-            <w:tcMar>
-              <w:top w:w="15" w:type="dxa"/>
-              <w:left w:w="107" w:type="dxa"/>
-              <w:bottom w:w="0" w:type="dxa"/>
-              <w:right w:w="107" w:type="dxa"/>
-            </w:tcMar>
-            <w:vAlign w:val="center"/>
-            <w:hideMark/>
-          </w:tcPr>
-          <w:p>
-            <w:pPr>
-              <w:rPr>
-                <w:rFonts w:ascii="宋体" w:eastAsia="宋体" w:hAnsi="宋体"/>
-              </w:rPr>
-            </w:pPr>
-            <w:proofErr w:type="spellStart"/>
-            <w:r>
-              <w:rPr>
-                <w:rFonts w:ascii="宋体" w:eastAsia="宋体" w:hAnsi="宋体"/>
-              </w:rPr>
-              <w:t>OPctr</w:t>
-            </w:r>
-            <w:proofErr w:type="spellEnd"/>
             <w:r>
               <w:rPr>
                 <w:rFonts w:ascii="宋体" w:eastAsia="宋体" w:hAnsi="宋体" w:hint="eastAsia"/>
@@ -8051,14 +7487,12 @@
                 <w:rFonts w:ascii="宋体" w:eastAsia="宋体" w:hAnsi="宋体"/>
               </w:rPr>
             </w:pPr>
-            <w:proofErr w:type="spellStart"/>
             <w:r>
               <w:rPr>
                 <w:rFonts w:ascii="宋体" w:eastAsia="宋体" w:hAnsi="宋体"/>
               </w:rPr>
               <w:t>slt</w:t>
             </w:r>
-            <w:proofErr w:type="spellEnd"/>
           </w:p>
         </w:tc>
         <w:tc>
@@ -8256,14 +7690,12 @@
                 <w:rFonts w:ascii="宋体" w:eastAsia="宋体" w:hAnsi="宋体"/>
               </w:rPr>
             </w:pPr>
-            <w:proofErr w:type="spellStart"/>
             <w:r>
               <w:rPr>
                 <w:rFonts w:ascii="宋体" w:eastAsia="宋体" w:hAnsi="宋体"/>
               </w:rPr>
               <w:t>sltu</w:t>
             </w:r>
-            <w:proofErr w:type="spellEnd"/>
           </w:p>
         </w:tc>
         <w:tc>
@@ -9703,14 +9135,12 @@
                 <w:rFonts w:ascii="宋体" w:eastAsia="宋体" w:hAnsi="宋体"/>
               </w:rPr>
             </w:pPr>
-            <w:proofErr w:type="spellStart"/>
             <w:r>
               <w:rPr>
                 <w:rFonts w:ascii="宋体" w:eastAsia="宋体" w:hAnsi="宋体"/>
               </w:rPr>
               <w:t>srcB</w:t>
             </w:r>
-            <w:proofErr w:type="spellEnd"/>
           </w:p>
         </w:tc>
         <w:tc>
@@ -9993,16 +9423,8 @@
         <w:rPr>
           <w:rFonts w:ascii="宋体" w:eastAsia="宋体" w:hAnsi="宋体" w:hint="eastAsia"/>
         </w:rPr>
-        <w:t>、</w:t>
-      </w:r>
-      <w:proofErr w:type="spellStart"/>
-      <w:r>
-        <w:rPr>
-          <w:rFonts w:ascii="宋体" w:eastAsia="宋体" w:hAnsi="宋体" w:hint="eastAsia"/>
-        </w:rPr>
-        <w:t>ALUCtr</w:t>
-      </w:r>
-      <w:proofErr w:type="spellEnd"/>
+        <w:t>、ALUCtr</w:t>
+      </w:r>
       <w:r>
         <w:rPr>
           <w:rFonts w:ascii="宋体" w:eastAsia="宋体" w:hAnsi="宋体"/>
@@ -10053,14 +9475,12 @@
           <w:rFonts w:ascii="宋体" w:eastAsia="宋体" w:hAnsi="宋体"/>
         </w:rPr>
       </w:pPr>
-      <w:proofErr w:type="spellStart"/>
       <w:r>
         <w:rPr>
           <w:rFonts w:ascii="宋体" w:eastAsia="宋体" w:hAnsi="宋体" w:hint="eastAsia"/>
         </w:rPr>
         <w:t>ALUCtr</w:t>
       </w:r>
-      <w:proofErr w:type="spellEnd"/>
     </w:p>
     <w:p>
       <w:pPr>
@@ -10147,7 +9567,7 @@
         <w:pStyle w:val="a4"/>
         <w:ind w:left="720" w:firstLineChars="0" w:firstLine="0"/>
         <w:rPr>
-          <w:rFonts w:ascii="宋体" w:eastAsia="宋体" w:hAnsi="宋体" w:hint="eastAsia"/>
+          <w:rFonts w:ascii="宋体" w:eastAsia="宋体" w:hAnsi="宋体"/>
         </w:rPr>
       </w:pPr>
       <w:r>
@@ -10191,7 +9611,38 @@
         </w:drawing>
       </w:r>
     </w:p>
-    <w:p/>
+    <w:p>
+      <w:pPr>
+        <w:pStyle w:val="a4"/>
+        <w:numPr>
+          <w:ilvl w:val="0"/>
+          <w:numId w:val="10"/>
+        </w:numPr>
+        <w:ind w:firstLineChars="0"/>
+      </w:pPr>
+      <w:r>
+        <w:rPr>
+          <w:rFonts w:hint="eastAsia"/>
+        </w:rPr>
+        <w:t>遇到的问题</w:t>
+      </w:r>
+    </w:p>
+    <w:p>
+      <w:pPr>
+        <w:pStyle w:val="a4"/>
+        <w:ind w:left="360" w:firstLineChars="0" w:firstLine="0"/>
+        <w:rPr>
+          <w:rFonts w:hint="eastAsia"/>
+        </w:rPr>
+      </w:pPr>
+      <w:r>
+        <w:rPr>
+          <w:rFonts w:hint="eastAsia"/>
+        </w:rPr>
+        <w:lastRenderedPageBreak/>
+        <w:t>Aluctr设计有问题，并且验收时指令对应的数值没有记住</w:t>
+      </w:r>
+    </w:p>
     <w:sectPr>
       <w:footerReference w:type="default" r:id="rId28"/>
       <w:pgSz w:w="11906" w:h="16838"/>
@@ -11473,6 +10924,7 @@
     <w:lsdException w:name="HTML Sample" w:semiHidden="1" w:unhideWhenUsed="1"/>
     <w:lsdException w:name="HTML Typewriter" w:semiHidden="1" w:unhideWhenUsed="1"/>
     <w:lsdException w:name="HTML Variable" w:semiHidden="1" w:unhideWhenUsed="1"/>
+    <w:lsdException w:name="Normal Table" w:semiHidden="1" w:unhideWhenUsed="1"/>
     <w:lsdException w:name="annotation subject" w:semiHidden="1" w:unhideWhenUsed="1"/>
     <w:lsdException w:name="No List" w:semiHidden="1" w:unhideWhenUsed="1"/>
     <w:lsdException w:name="Outline List 1" w:semiHidden="1" w:unhideWhenUsed="1"/>
@@ -11519,8 +10971,10 @@
     <w:lsdException w:name="Table Subtle 2" w:semiHidden="1" w:unhideWhenUsed="1"/>
     <w:lsdException w:name="Table Web 1" w:semiHidden="1" w:unhideWhenUsed="1"/>
     <w:lsdException w:name="Table Web 2" w:semiHidden="1" w:unhideWhenUsed="1"/>
+    <w:lsdException w:name="Table Web 3" w:semiHidden="1" w:unhideWhenUsed="1"/>
     <w:lsdException w:name="Balloon Text" w:semiHidden="1" w:unhideWhenUsed="1"/>
     <w:lsdException w:name="Table Grid" w:uiPriority="39"/>
+    <w:lsdException w:name="Table Theme" w:semiHidden="1" w:unhideWhenUsed="1"/>
     <w:lsdException w:name="Placeholder Text" w:semiHidden="1"/>
     <w:lsdException w:name="No Spacing" w:uiPriority="1" w:qFormat="1"/>
     <w:lsdException w:name="Light Shading" w:uiPriority="60"/>

</xml_diff>